<commit_message>
Add education type and area.
</commit_message>
<xml_diff>
--- a/resume.docx
+++ b/resume.docx
@@ -3245,7 +3245,7 @@
             <wp:positionV relativeFrom="paragraph">
               <wp:posOffset>-178435</wp:posOffset>
             </wp:positionV>
-            <wp:extent cx="10160" cy="426720"/>
+            <wp:extent cx="10160" cy="609600"/>
             <wp:wrapNone/>
             <wp:docPr id="20" name="Picture 20"/>
             <wp:cNvGraphicFramePr>
@@ -3274,7 +3274,7 @@
                   <pic:spPr bwMode="auto">
                     <a:xfrm>
                       <a:off x="0" y="0"/>
-                      <a:ext cx="10160" cy="426720"/>
+                      <a:ext cx="10160" cy="609600"/>
                     </a:xfrm>
                     <a:prstGeom prst="rect">
                       <a:avLst/>
@@ -3333,7 +3333,7 @@
     </w:p>
     <w:p>
       <w:pPr>
-        <w:spacing w:after="0" w:line="388" w:lineRule="exact"/>
+        <w:spacing w:after="0" w:line="200" w:lineRule="exact"/>
         <w:rPr>
           <w:sz w:val="20"/>
           <w:szCs w:val="20"/>
@@ -3353,9 +3353,9 @@
               <wp:posOffset>1722755</wp:posOffset>
             </wp:positionH>
             <wp:positionV relativeFrom="paragraph">
-              <wp:posOffset>156845</wp:posOffset>
+              <wp:posOffset>339725</wp:posOffset>
             </wp:positionV>
-            <wp:extent cx="10160" cy="254000"/>
+            <wp:extent cx="10160" cy="426720"/>
             <wp:wrapNone/>
             <wp:docPr id="21" name="Picture 21"/>
             <wp:cNvGraphicFramePr>
@@ -3384,7 +3384,7 @@
                   <pic:spPr bwMode="auto">
                     <a:xfrm>
                       <a:off x="0" y="0"/>
-                      <a:ext cx="10160" cy="254000"/>
+                      <a:ext cx="10160" cy="426720"/>
                     </a:xfrm>
                     <a:prstGeom prst="rect">
                       <a:avLst/>
@@ -3400,6 +3400,26 @@
     </w:p>
     <w:p>
       <w:pPr>
+        <w:spacing w:after="0" w:line="200" w:lineRule="exact"/>
+        <w:rPr>
+          <w:sz w:val="20"/>
+          <w:szCs w:val="20"/>
+          <w:color w:val="auto"/>
+        </w:rPr>
+      </w:pPr>
+    </w:p>
+    <w:p>
+      <w:pPr>
+        <w:spacing w:after="0" w:line="276" w:lineRule="exact"/>
+        <w:rPr>
+          <w:sz w:val="20"/>
+          <w:szCs w:val="20"/>
+          <w:color w:val="auto"/>
+        </w:rPr>
+      </w:pPr>
+    </w:p>
+    <w:p>
+      <w:pPr>
         <w:spacing w:after="0"/>
         <w:rPr>
           <w:sz w:val="20"/>
@@ -3463,7 +3483,7 @@
               <wp:posOffset>1722755</wp:posOffset>
             </wp:positionH>
             <wp:positionV relativeFrom="paragraph">
-              <wp:posOffset>299085</wp:posOffset>
+              <wp:posOffset>471805</wp:posOffset>
             </wp:positionV>
             <wp:extent cx="10160" cy="1524635"/>
             <wp:wrapNone/>
@@ -3560,7 +3580,17 @@
     </w:p>
     <w:p>
       <w:pPr>
-        <w:spacing w:after="0" w:line="306" w:lineRule="exact"/>
+        <w:spacing w:after="0" w:line="200" w:lineRule="exact"/>
+        <w:rPr>
+          <w:sz w:val="20"/>
+          <w:szCs w:val="20"/>
+          <w:color w:val="auto"/>
+        </w:rPr>
+      </w:pPr>
+    </w:p>
+    <w:p>
+      <w:pPr>
+        <w:spacing w:after="0" w:line="378" w:lineRule="exact"/>
         <w:rPr>
           <w:sz w:val="20"/>
           <w:szCs w:val="20"/>
@@ -4515,6 +4545,104 @@
     </w:p>
     <w:p>
       <w:pPr>
+        <w:spacing w:after="0" w:line="81" w:lineRule="exact"/>
+        <w:rPr>
+          <w:sz w:val="20"/>
+          <w:szCs w:val="20"/>
+          <w:color w:val="auto"/>
+        </w:rPr>
+      </w:pPr>
+      <w:r>
+        <w:rPr>
+          <w:sz w:val="20"/>
+          <w:szCs w:val="20"/>
+          <w:color w:val="auto"/>
+        </w:rPr>
+        <w:drawing>
+          <wp:anchor simplePos="0" relativeHeight="251657728" behindDoc="1" locked="0" layoutInCell="0" allowOverlap="1">
+            <wp:simplePos x="0" y="0"/>
+            <wp:positionH relativeFrom="column">
+              <wp:posOffset>142875</wp:posOffset>
+            </wp:positionH>
+            <wp:positionV relativeFrom="paragraph">
+              <wp:posOffset>51435</wp:posOffset>
+            </wp:positionV>
+            <wp:extent cx="10160" cy="152400"/>
+            <wp:wrapNone/>
+            <wp:docPr id="30" name="Picture 30"/>
+            <wp:cNvGraphicFramePr>
+              <a:graphicFrameLocks xmlns:a="http://schemas.openxmlformats.org/drawingml/2006/main" noChangeAspect="1"/>
+            </wp:cNvGraphicFramePr>
+            <a:graphic xmlns:a="http://schemas.openxmlformats.org/drawingml/2006/main">
+              <a:graphicData uri="http://schemas.openxmlformats.org/drawingml/2006/picture">
+                <pic:pic xmlns:pic="http://schemas.openxmlformats.org/drawingml/2006/picture">
+                  <pic:nvPicPr>
+                    <pic:cNvPr id="0" name="Picture 30"/>
+                    <pic:cNvPicPr>
+                      <a:picLocks noChangeAspect="1" noChangeArrowheads="1"/>
+                    </pic:cNvPicPr>
+                  </pic:nvPicPr>
+                  <pic:blipFill>
+                    <a:blip r:embed="rId39">
+                      <a:extLst>
+                        <a:ext uri="{28A0092B-C50C-407E-A947-70E740481C1C}"/>
+                      </a:extLst>
+                    </a:blip>
+                    <a:srcRect/>
+                    <a:stretch>
+                      <a:fillRect/>
+                    </a:stretch>
+                  </pic:blipFill>
+                  <pic:spPr bwMode="auto">
+                    <a:xfrm>
+                      <a:off x="0" y="0"/>
+                      <a:ext cx="10160" cy="152400"/>
+                    </a:xfrm>
+                    <a:prstGeom prst="rect">
+                      <a:avLst/>
+                    </a:prstGeom>
+                    <a:noFill/>
+                  </pic:spPr>
+                </pic:pic>
+              </a:graphicData>
+            </a:graphic>
+          </wp:anchor>
+        </w:drawing>
+      </w:r>
+    </w:p>
+    <w:p>
+      <w:pPr>
+        <w:ind w:left="340"/>
+        <w:spacing w:after="0"/>
+        <w:rPr>
+          <w:sz w:val="20"/>
+          <w:szCs w:val="20"/>
+          <w:color w:val="auto"/>
+        </w:rPr>
+      </w:pPr>
+      <w:r>
+        <w:rPr>
+          <w:rFonts w:ascii="Arial" w:cs="Arial" w:eastAsia="Arial" w:hAnsi="Arial"/>
+          <w:sz w:val="18"/>
+          <w:szCs w:val="18"/>
+          <w:color w:val="auto"/>
+        </w:rPr>
+        <w:t xml:space="preserve">Bachelor: </w:t>
+      </w:r>
+      <w:r>
+        <w:rPr>
+          <w:rFonts w:ascii="Arial" w:cs="Arial" w:eastAsia="Arial" w:hAnsi="Arial"/>
+          <w:sz w:val="18"/>
+          <w:szCs w:val="18"/>
+          <w:i w:val="1"/>
+          <w:iCs w:val="1"/>
+          <w:color w:val="auto"/>
+        </w:rPr>
+        <w:t>Software Engineering (6.39)</w:t>
+      </w:r>
+    </w:p>
+    <w:p>
+      <w:pPr>
         <w:spacing w:after="0" w:line="369" w:lineRule="exact"/>
         <w:rPr>
           <w:sz w:val="20"/>
@@ -4546,17 +4674,115 @@
     </w:p>
     <w:p>
       <w:pPr>
-        <w:spacing w:after="0" w:line="200" w:lineRule="exact"/>
-        <w:rPr>
-          <w:sz w:val="20"/>
-          <w:szCs w:val="20"/>
-          <w:color w:val="auto"/>
-        </w:rPr>
-      </w:pPr>
-    </w:p>
-    <w:p>
-      <w:pPr>
-        <w:spacing w:after="0" w:line="329" w:lineRule="exact"/>
+        <w:spacing w:after="0" w:line="81" w:lineRule="exact"/>
+        <w:rPr>
+          <w:sz w:val="20"/>
+          <w:szCs w:val="20"/>
+          <w:color w:val="auto"/>
+        </w:rPr>
+      </w:pPr>
+      <w:r>
+        <w:rPr>
+          <w:sz w:val="20"/>
+          <w:szCs w:val="20"/>
+          <w:color w:val="auto"/>
+        </w:rPr>
+        <w:drawing>
+          <wp:anchor simplePos="0" relativeHeight="251657728" behindDoc="1" locked="0" layoutInCell="0" allowOverlap="1">
+            <wp:simplePos x="0" y="0"/>
+            <wp:positionH relativeFrom="column">
+              <wp:posOffset>142875</wp:posOffset>
+            </wp:positionH>
+            <wp:positionV relativeFrom="paragraph">
+              <wp:posOffset>51435</wp:posOffset>
+            </wp:positionV>
+            <wp:extent cx="10160" cy="152400"/>
+            <wp:wrapNone/>
+            <wp:docPr id="31" name="Picture 31"/>
+            <wp:cNvGraphicFramePr>
+              <a:graphicFrameLocks xmlns:a="http://schemas.openxmlformats.org/drawingml/2006/main" noChangeAspect="1"/>
+            </wp:cNvGraphicFramePr>
+            <a:graphic xmlns:a="http://schemas.openxmlformats.org/drawingml/2006/main">
+              <a:graphicData uri="http://schemas.openxmlformats.org/drawingml/2006/picture">
+                <pic:pic xmlns:pic="http://schemas.openxmlformats.org/drawingml/2006/picture">
+                  <pic:nvPicPr>
+                    <pic:cNvPr id="0" name="Picture 31"/>
+                    <pic:cNvPicPr>
+                      <a:picLocks noChangeAspect="1" noChangeArrowheads="1"/>
+                    </pic:cNvPicPr>
+                  </pic:nvPicPr>
+                  <pic:blipFill>
+                    <a:blip r:embed="rId40">
+                      <a:extLst>
+                        <a:ext uri="{28A0092B-C50C-407E-A947-70E740481C1C}"/>
+                      </a:extLst>
+                    </a:blip>
+                    <a:srcRect/>
+                    <a:stretch>
+                      <a:fillRect/>
+                    </a:stretch>
+                  </pic:blipFill>
+                  <pic:spPr bwMode="auto">
+                    <a:xfrm>
+                      <a:off x="0" y="0"/>
+                      <a:ext cx="10160" cy="152400"/>
+                    </a:xfrm>
+                    <a:prstGeom prst="rect">
+                      <a:avLst/>
+                    </a:prstGeom>
+                    <a:noFill/>
+                  </pic:spPr>
+                </pic:pic>
+              </a:graphicData>
+            </a:graphic>
+          </wp:anchor>
+        </w:drawing>
+      </w:r>
+    </w:p>
+    <w:p>
+      <w:pPr>
+        <w:ind w:left="340"/>
+        <w:spacing w:after="0"/>
+        <w:rPr>
+          <w:sz w:val="20"/>
+          <w:szCs w:val="20"/>
+          <w:color w:val="auto"/>
+        </w:rPr>
+      </w:pPr>
+      <w:r>
+        <w:rPr>
+          <w:rFonts w:ascii="Arial" w:cs="Arial" w:eastAsia="Arial" w:hAnsi="Arial"/>
+          <w:sz w:val="18"/>
+          <w:szCs w:val="18"/>
+          <w:color w:val="auto"/>
+        </w:rPr>
+        <w:t xml:space="preserve">Associates Degree: </w:t>
+      </w:r>
+      <w:r>
+        <w:rPr>
+          <w:rFonts w:ascii="Arial" w:cs="Arial" w:eastAsia="Arial" w:hAnsi="Arial"/>
+          <w:sz w:val="18"/>
+          <w:szCs w:val="18"/>
+          <w:i w:val="1"/>
+          <w:iCs w:val="1"/>
+          <w:color w:val="auto"/>
+        </w:rPr>
+        <w:t>Computer Engineering Technology (3.9)</w:t>
+      </w:r>
+    </w:p>
+    <w:p>
+      <w:pPr>
+        <w:spacing w:after="0" w:line="200" w:lineRule="exact"/>
+        <w:rPr>
+          <w:sz w:val="20"/>
+          <w:szCs w:val="20"/>
+          <w:color w:val="auto"/>
+        </w:rPr>
+      </w:pPr>
+    </w:p>
+    <w:p>
+      <w:pPr>
+        <w:spacing w:after="0" w:line="313" w:lineRule="exact"/>
         <w:rPr>
           <w:sz w:val="20"/>
           <w:szCs w:val="20"/>

</xml_diff>